<commit_message>
Finished Pipette Claims Content
</commit_message>
<xml_diff>
--- a/files/Pipette Claims writeup.docx
+++ b/files/Pipette Claims writeup.docx
@@ -208,7 +208,6 @@
       </w:r>
     </w:p>
     <w:p>
-      <w:bookmarkStart w:id="0" w:name="_GoBack"/>
       <w:r>
         <w:t>As this was my first foray into PowerApps, I played it very safe on the earliest wireframes. While I had never designed for PowerApps, I had used a few and even ran some user testing on one before. I stuck to what I knew it could do</w:t>
       </w:r>
@@ -225,7 +224,6 @@
         <w:t xml:space="preserve"> wireframes.</w:t>
       </w:r>
     </w:p>
-    <w:bookmarkEnd w:id="0"/>
     <w:p/>
     <w:p>
       <w:pPr>
@@ -886,6 +884,37 @@
       <w:r>
         <w:t>inaccurate data.</w:t>
       </w:r>
+    </w:p>
+    <w:p>
+      <w:r>
+        <w:t xml:space="preserve">          With this solution in place, in less than 2 months we jumped to over 95% of our inventory reconciled.</w:t>
+      </w:r>
+      <w:r>
+        <w:t xml:space="preserve"> </w:t>
+      </w:r>
+      <w:r>
+        <w:t>After, we began using that data to contact researchers about calibrations and</w:t>
+      </w:r>
+      <w:r>
+        <w:t xml:space="preserve"> </w:t>
+      </w:r>
+      <w:r>
+        <w:t xml:space="preserve">have yet to </w:t>
+      </w:r>
+      <w:r>
+        <w:t>receive</w:t>
+      </w:r>
+      <w:r>
+        <w:t xml:space="preserve"> any comments about inaccurate data. We've also found that this tool is extremely useful when handling researcher transition and turnover. When our contacts change or pipettes get moved between users, users can easily enter the pipettes that they now own into the app</w:t>
+      </w:r>
+      <w:r>
+        <w:t xml:space="preserve"> </w:t>
+      </w:r>
+      <w:r>
+        <w:t>and we can be sure the transition goes smoothly.</w:t>
+      </w:r>
+      <w:bookmarkStart w:id="0" w:name="_GoBack"/>
+      <w:bookmarkEnd w:id="0"/>
     </w:p>
     <w:sectPr>
       <w:pgSz w:w="12240" w:h="15840"/>

</xml_diff>